<commit_message>
Revert test document table_unordered_list_images.docx
Signed-off-by: kay.stenschke <stenschke@gyselroth.com>
</commit_message>
<xml_diff>
--- a/test/assets/documents/docx/table_unordered_list_images.docx
+++ b/test/assets/documents/docx/table_unordered_list_images.docx
@@ -69,7 +69,7 @@
           <w:szCs w:val="36"/>
           <w:lang w:val="en-US"/>
         </w:rPr>
-        <w:t xml:space="preserve"/>
+        <w:t xml:space="preserve"> </w:t>
       </w:r>
       <w:proofErr w:type="spellStart"/>
       <w:r>
@@ -91,7 +91,7 @@
           <w:szCs w:val="36"/>
           <w:lang w:val="en-US"/>
         </w:rPr>
-        <w:t xml:space="preserve"/>
+        <w:t xml:space="preserve"> </w:t>
       </w:r>
       <w:proofErr w:type="spellStart"/>
       <w:r>
@@ -113,7 +113,7 @@
           <w:szCs w:val="36"/>
           <w:lang w:val="en-US"/>
         </w:rPr>
-        <w:t xml:space="preserve"/>
+        <w:t xml:space="preserve"> </w:t>
       </w:r>
       <w:proofErr w:type="spellStart"/>
       <w:r>
@@ -135,7 +135,7 @@
           <w:szCs w:val="36"/>
           <w:lang w:val="en-US"/>
         </w:rPr>
-        <w:t xml:space="preserve"/>
+        <w:t xml:space="preserve"> </w:t>
       </w:r>
       <w:proofErr w:type="spellStart"/>
       <w:r>
@@ -179,7 +179,7 @@
           <w:szCs w:val="36"/>
           <w:lang w:val="en-US"/>
         </w:rPr>
-        <w:t xml:space="preserve"/>
+        <w:t xml:space="preserve"> </w:t>
       </w:r>
       <w:proofErr w:type="spellStart"/>
       <w:r>
@@ -201,7 +201,7 @@
           <w:szCs w:val="36"/>
           <w:lang w:val="en-US"/>
         </w:rPr>
-        <w:t xml:space="preserve"/>
+        <w:t xml:space="preserve"> </w:t>
       </w:r>
       <w:proofErr w:type="spellStart"/>
       <w:r>
@@ -284,7 +284,7 @@
           <w:szCs w:val="21"/>
           <w:lang w:val="en-US"/>
         </w:rPr>
-        <w:t xml:space="preserve"/>
+        <w:t xml:space="preserve"> </w:t>
       </w:r>
       <w:proofErr w:type="spellStart"/>
       <w:r>
@@ -304,7 +304,7 @@
           <w:szCs w:val="21"/>
           <w:lang w:val="en-US"/>
         </w:rPr>
-        <w:t xml:space="preserve"/>
+        <w:t xml:space="preserve"> </w:t>
       </w:r>
       <w:proofErr w:type="spellStart"/>
       <w:r>
@@ -324,7 +324,7 @@
           <w:szCs w:val="21"/>
           <w:lang w:val="en-US"/>
         </w:rPr>
-        <w:t xml:space="preserve"/>
+        <w:t xml:space="preserve"> </w:t>
       </w:r>
       <w:proofErr w:type="spellStart"/>
       <w:r>
@@ -424,7 +424,7 @@
           <w:szCs w:val="21"/>
           <w:lang w:val="en-US"/>
         </w:rPr>
-        <w:t xml:space="preserve"/>
+        <w:t xml:space="preserve"> </w:t>
       </w:r>
       <w:proofErr w:type="spellStart"/>
       <w:r>
@@ -464,7 +464,7 @@
           <w:szCs w:val="21"/>
           <w:lang w:val="en-US"/>
         </w:rPr>
-        <w:t xml:space="preserve"/>
+        <w:t xml:space="preserve"> </w:t>
       </w:r>
       <w:proofErr w:type="spellStart"/>
       <w:r>
@@ -484,7 +484,7 @@
           <w:szCs w:val="21"/>
           <w:lang w:val="en-US"/>
         </w:rPr>
-        <w:t xml:space="preserve"/>
+        <w:t xml:space="preserve"> </w:t>
       </w:r>
       <w:proofErr w:type="spellStart"/>
       <w:r>
@@ -504,7 +504,7 @@
           <w:szCs w:val="21"/>
           <w:lang w:val="en-US"/>
         </w:rPr>
-        <w:t xml:space="preserve"/>
+        <w:t xml:space="preserve"> </w:t>
       </w:r>
       <w:proofErr w:type="spellStart"/>
       <w:r>
@@ -573,7 +573,7 @@
           <w:szCs w:val="21"/>
           <w:lang w:val="fr-CH"/>
         </w:rPr>
-        <w:t xml:space="preserve"/>
+        <w:t xml:space="preserve"> </w:t>
       </w:r>
       <w:proofErr w:type="spellStart"/>
       <w:r>
@@ -593,7 +593,7 @@
           <w:szCs w:val="21"/>
           <w:lang w:val="fr-CH"/>
         </w:rPr>
-        <w:t xml:space="preserve"/>
+        <w:t xml:space="preserve"> </w:t>
       </w:r>
       <w:proofErr w:type="spellStart"/>
       <w:r>
@@ -613,7 +613,7 @@
           <w:szCs w:val="21"/>
           <w:lang w:val="fr-CH"/>
         </w:rPr>
-        <w:t xml:space="preserve"/>
+        <w:t xml:space="preserve"> </w:t>
       </w:r>
       <w:proofErr w:type="spellStart"/>
       <w:r>
@@ -633,7 +633,7 @@
           <w:szCs w:val="21"/>
           <w:lang w:val="fr-CH"/>
         </w:rPr>
-        <w:t xml:space="preserve"/>
+        <w:t xml:space="preserve"> </w:t>
       </w:r>
       <w:proofErr w:type="spellStart"/>
       <w:r>
@@ -713,7 +713,7 @@
           <w:szCs w:val="21"/>
           <w:lang w:val="fr-CH"/>
         </w:rPr>
-        <w:t xml:space="preserve"/>
+        <w:t xml:space="preserve"> </w:t>
       </w:r>
       <w:proofErr w:type="spellStart"/>
       <w:r>
@@ -773,7 +773,7 @@
           <w:szCs w:val="21"/>
           <w:lang w:val="fr-CH"/>
         </w:rPr>
-        <w:t xml:space="preserve"/>
+        <w:t xml:space="preserve"> </w:t>
       </w:r>
       <w:proofErr w:type="spellStart"/>
       <w:r>
@@ -833,7 +833,7 @@
           <w:szCs w:val="21"/>
           <w:lang w:val="fr-CH"/>
         </w:rPr>
-        <w:t xml:space="preserve"/>
+        <w:t xml:space="preserve"> </w:t>
       </w:r>
       <w:proofErr w:type="spellStart"/>
       <w:r>
@@ -853,7 +853,7 @@
           <w:szCs w:val="21"/>
           <w:lang w:val="fr-CH"/>
         </w:rPr>
-        <w:t xml:space="preserve"/>
+        <w:t xml:space="preserve"> </w:t>
       </w:r>
       <w:proofErr w:type="spellStart"/>
       <w:r>
@@ -893,7 +893,7 @@
           <w:szCs w:val="21"/>
           <w:lang w:val="fr-CH"/>
         </w:rPr>
-        <w:t xml:space="preserve"/>
+        <w:t xml:space="preserve"> </w:t>
       </w:r>
       <w:proofErr w:type="spellStart"/>
       <w:r>
@@ -913,7 +913,7 @@
           <w:szCs w:val="21"/>
           <w:lang w:val="fr-CH"/>
         </w:rPr>
-        <w:t xml:space="preserve"/>
+        <w:t xml:space="preserve"> </w:t>
       </w:r>
       <w:proofErr w:type="spellStart"/>
       <w:r>
@@ -933,7 +933,7 @@
           <w:szCs w:val="21"/>
           <w:lang w:val="fr-CH"/>
         </w:rPr>
-        <w:t xml:space="preserve"/>
+        <w:t xml:space="preserve"> </w:t>
       </w:r>
       <w:proofErr w:type="spellStart"/>
       <w:r>
@@ -1013,7 +1013,7 @@
           <w:szCs w:val="21"/>
           <w:lang w:val="fr-CH"/>
         </w:rPr>
-        <w:t xml:space="preserve"/>
+        <w:t xml:space="preserve"> </w:t>
       </w:r>
       <w:proofErr w:type="spellStart"/>
       <w:r>
@@ -1033,7 +1033,7 @@
           <w:szCs w:val="21"/>
           <w:lang w:val="fr-CH"/>
         </w:rPr>
-        <w:t xml:space="preserve"/>
+        <w:t xml:space="preserve"> </w:t>
       </w:r>
       <w:proofErr w:type="spellStart"/>
       <w:r>
@@ -1053,7 +1053,7 @@
           <w:szCs w:val="21"/>
           <w:lang w:val="fr-CH"/>
         </w:rPr>
-        <w:t xml:space="preserve"/>
+        <w:t xml:space="preserve"> </w:t>
       </w:r>
       <w:proofErr w:type="spellStart"/>
       <w:r>
@@ -1113,7 +1113,7 @@
           <w:szCs w:val="21"/>
           <w:lang w:val="fr-CH"/>
         </w:rPr>
-        <w:t xml:space="preserve"/>
+        <w:t xml:space="preserve"> </w:t>
       </w:r>
       <w:proofErr w:type="spellStart"/>
       <w:r>
@@ -1193,7 +1193,7 @@
           <w:szCs w:val="21"/>
           <w:lang w:val="fr-CH"/>
         </w:rPr>
-        <w:t xml:space="preserve"/>
+        <w:t xml:space="preserve"> </w:t>
       </w:r>
       <w:proofErr w:type="spellStart"/>
       <w:r>
@@ -1253,7 +1253,7 @@
           <w:szCs w:val="21"/>
           <w:lang w:val="fr-CH"/>
         </w:rPr>
-        <w:t xml:space="preserve"/>
+        <w:t xml:space="preserve"> </w:t>
       </w:r>
       <w:proofErr w:type="spellStart"/>
       <w:r>
@@ -1273,7 +1273,7 @@
           <w:szCs w:val="21"/>
           <w:lang w:val="fr-CH"/>
         </w:rPr>
-        <w:t xml:space="preserve"/>
+        <w:t xml:space="preserve"> </w:t>
       </w:r>
       <w:proofErr w:type="spellStart"/>
       <w:r>
@@ -1293,7 +1293,7 @@
           <w:szCs w:val="21"/>
           <w:lang w:val="fr-CH"/>
         </w:rPr>
-        <w:t xml:space="preserve"/>
+        <w:t xml:space="preserve"> </w:t>
       </w:r>
       <w:proofErr w:type="spellStart"/>
       <w:r>
@@ -1353,7 +1353,7 @@
           <w:szCs w:val="21"/>
           <w:lang w:val="fr-CH"/>
         </w:rPr>
-        <w:t xml:space="preserve"/>
+        <w:t xml:space="preserve"> </w:t>
       </w:r>
       <w:proofErr w:type="spellStart"/>
       <w:r>
@@ -1373,7 +1373,7 @@
           <w:szCs w:val="21"/>
           <w:lang w:val="fr-CH"/>
         </w:rPr>
-        <w:t xml:space="preserve"/>
+        <w:t xml:space="preserve"> </w:t>
       </w:r>
       <w:proofErr w:type="spellStart"/>
       <w:r>
@@ -1393,7 +1393,7 @@
           <w:szCs w:val="21"/>
           <w:lang w:val="fr-CH"/>
         </w:rPr>
-        <w:t xml:space="preserve"/>
+        <w:t xml:space="preserve"> </w:t>
       </w:r>
       <w:proofErr w:type="spellStart"/>
       <w:r>
@@ -1413,7 +1413,7 @@
           <w:szCs w:val="21"/>
           <w:lang w:val="fr-CH"/>
         </w:rPr>
-        <w:t xml:space="preserve"/>
+        <w:t xml:space="preserve"> </w:t>
       </w:r>
       <w:proofErr w:type="spellStart"/>
       <w:r>
@@ -1433,7 +1433,7 @@
           <w:szCs w:val="21"/>
           <w:lang w:val="fr-CH"/>
         </w:rPr>
-        <w:t xml:space="preserve"/>
+        <w:t xml:space="preserve"> </w:t>
       </w:r>
       <w:proofErr w:type="spellStart"/>
       <w:r>
@@ -1453,7 +1453,7 @@
           <w:szCs w:val="21"/>
           <w:lang w:val="fr-CH"/>
         </w:rPr>
-        <w:t xml:space="preserve"/>
+        <w:t xml:space="preserve"> </w:t>
       </w:r>
       <w:proofErr w:type="spellStart"/>
       <w:r>
@@ -1493,7 +1493,7 @@
           <w:szCs w:val="21"/>
           <w:lang w:val="fr-CH"/>
         </w:rPr>
-        <w:t xml:space="preserve"/>
+        <w:t xml:space="preserve"> </w:t>
       </w:r>
       <w:proofErr w:type="spellStart"/>
       <w:r>
@@ -1543,7 +1543,7 @@
           <w:szCs w:val="21"/>
           <w:lang w:val="fr-CH"/>
         </w:rPr>
-        <w:t xml:space="preserve"/>
+        <w:t xml:space="preserve"> </w:t>
       </w:r>
       <w:proofErr w:type="spellStart"/>
       <w:r>
@@ -1563,7 +1563,7 @@
           <w:szCs w:val="21"/>
           <w:lang w:val="fr-CH"/>
         </w:rPr>
-        <w:t xml:space="preserve"/>
+        <w:t xml:space="preserve"> </w:t>
       </w:r>
       <w:proofErr w:type="spellStart"/>
       <w:r>
@@ -1603,7 +1603,7 @@
           <w:szCs w:val="21"/>
           <w:lang w:val="fr-CH"/>
         </w:rPr>
-        <w:t xml:space="preserve"/>
+        <w:t xml:space="preserve"> </w:t>
       </w:r>
       <w:proofErr w:type="spellStart"/>
       <w:r>
@@ -1743,7 +1743,7 @@
         <w:rPr>
           <w:lang w:val="fr-CH"/>
         </w:rPr>
-        <w:t xml:space="preserve"/>
+        <w:t xml:space="preserve"> </w:t>
       </w:r>
       <w:proofErr w:type="spellStart"/>
       <w:r>
@@ -1757,7 +1757,7 @@
         <w:rPr>
           <w:lang w:val="fr-CH"/>
         </w:rPr>
-        <w:t xml:space="preserve"/>
+        <w:t xml:space="preserve"> </w:t>
       </w:r>
       <w:proofErr w:type="spellStart"/>
       <w:r>
@@ -1771,7 +1771,7 @@
         <w:rPr>
           <w:lang w:val="fr-CH"/>
         </w:rPr>
-        <w:t xml:space="preserve"/>
+        <w:t xml:space="preserve"> </w:t>
       </w:r>
       <w:proofErr w:type="spellStart"/>
       <w:r>
@@ -1785,7 +1785,7 @@
         <w:rPr>
           <w:lang w:val="fr-CH"/>
         </w:rPr>
-        <w:t xml:space="preserve"/>
+        <w:t xml:space="preserve"> </w:t>
       </w:r>
       <w:proofErr w:type="spellStart"/>
       <w:r>
@@ -1847,7 +1847,7 @@
         <w:rPr>
           <w:lang w:val="fr-CH"/>
         </w:rPr>
-        <w:t xml:space="preserve"/>
+        <w:t xml:space="preserve"> </w:t>
       </w:r>
       <w:proofErr w:type="spellStart"/>
       <w:r>
@@ -1875,7 +1875,7 @@
         <w:rPr>
           <w:lang w:val="fr-CH"/>
         </w:rPr>
-        <w:t xml:space="preserve"/>
+        <w:t xml:space="preserve"> </w:t>
       </w:r>
       <w:proofErr w:type="spellStart"/>
       <w:r>
@@ -1889,7 +1889,7 @@
         <w:rPr>
           <w:lang w:val="fr-CH"/>
         </w:rPr>
-        <w:t xml:space="preserve"/>
+        <w:t xml:space="preserve"> </w:t>
       </w:r>
       <w:proofErr w:type="spellStart"/>
       <w:r>
@@ -1923,7 +1923,7 @@
         <w:rPr>
           <w:lang w:val="en-US"/>
         </w:rPr>
-        <w:t xml:space="preserve"/>
+        <w:t xml:space="preserve"> </w:t>
       </w:r>
       <w:proofErr w:type="spellStart"/>
       <w:r>
@@ -1951,7 +1951,7 @@
         <w:rPr>
           <w:lang w:val="en-US"/>
         </w:rPr>
-        <w:t xml:space="preserve"/>
+        <w:t xml:space="preserve"> </w:t>
       </w:r>
       <w:proofErr w:type="spellStart"/>
       <w:r>
@@ -1991,7 +1991,7 @@
         <w:rPr>
           <w:lang w:val="en-US"/>
         </w:rPr>
-        <w:t xml:space="preserve"/>
+        <w:t xml:space="preserve"> </w:t>
       </w:r>
       <w:proofErr w:type="spellStart"/>
       <w:r>
@@ -2005,7 +2005,7 @@
         <w:rPr>
           <w:lang w:val="en-US"/>
         </w:rPr>
-        <w:t xml:space="preserve"/>
+        <w:t xml:space="preserve"> </w:t>
       </w:r>
       <w:proofErr w:type="spellStart"/>
       <w:r>
@@ -2019,7 +2019,7 @@
         <w:rPr>
           <w:lang w:val="en-US"/>
         </w:rPr>
-        <w:t xml:space="preserve"/>
+        <w:t xml:space="preserve"> </w:t>
       </w:r>
       <w:proofErr w:type="spellStart"/>
       <w:r>
@@ -2047,7 +2047,7 @@
         <w:rPr>
           <w:lang w:val="en-US"/>
         </w:rPr>
-        <w:t xml:space="preserve"/>
+        <w:t xml:space="preserve"> </w:t>
       </w:r>
       <w:proofErr w:type="spellStart"/>
       <w:r>
@@ -2244,7 +2244,7 @@
           <w:szCs w:val="36"/>
           <w:lang w:val="fr-CH"/>
         </w:rPr>
-        <w:t xml:space="preserve"/>
+        <w:t xml:space="preserve"> </w:t>
       </w:r>
       <w:proofErr w:type="spellStart"/>
       <w:r>
@@ -2266,7 +2266,7 @@
           <w:szCs w:val="36"/>
           <w:lang w:val="fr-CH"/>
         </w:rPr>
-        <w:t xml:space="preserve"/>
+        <w:t xml:space="preserve"> </w:t>
       </w:r>
       <w:proofErr w:type="spellStart"/>
       <w:r>
@@ -2288,7 +2288,7 @@
           <w:szCs w:val="36"/>
           <w:lang w:val="fr-CH"/>
         </w:rPr>
-        <w:t xml:space="preserve"/>
+        <w:t xml:space="preserve"> </w:t>
       </w:r>
       <w:proofErr w:type="spellStart"/>
       <w:r>
@@ -2426,7 +2426,7 @@
           <w:szCs w:val="21"/>
           <w:lang w:val="fr-CH"/>
         </w:rPr>
-        <w:t xml:space="preserve"/>
+        <w:t xml:space="preserve"> </w:t>
       </w:r>
       <w:proofErr w:type="spellStart"/>
       <w:r>
@@ -2446,7 +2446,7 @@
           <w:szCs w:val="21"/>
           <w:lang w:val="fr-CH"/>
         </w:rPr>
-        <w:t xml:space="preserve"/>
+        <w:t xml:space="preserve"> </w:t>
       </w:r>
       <w:proofErr w:type="spellStart"/>
       <w:r>
@@ -2466,7 +2466,7 @@
           <w:szCs w:val="21"/>
           <w:lang w:val="fr-CH"/>
         </w:rPr>
-        <w:t xml:space="preserve"/>
+        <w:t xml:space="preserve"> </w:t>
       </w:r>
       <w:proofErr w:type="spellStart"/>
       <w:r>
@@ -2486,7 +2486,7 @@
           <w:szCs w:val="21"/>
           <w:lang w:val="fr-CH"/>
         </w:rPr>
-        <w:t xml:space="preserve"/>
+        <w:t xml:space="preserve"> </w:t>
       </w:r>
       <w:proofErr w:type="spellStart"/>
       <w:r>
@@ -2506,7 +2506,7 @@
           <w:szCs w:val="21"/>
           <w:lang w:val="fr-CH"/>
         </w:rPr>
-        <w:t xml:space="preserve"/>
+        <w:t xml:space="preserve"> </w:t>
       </w:r>
       <w:proofErr w:type="spellStart"/>
       <w:r>
@@ -2566,7 +2566,7 @@
           <w:szCs w:val="21"/>
           <w:lang w:val="fr-CH"/>
         </w:rPr>
-        <w:t xml:space="preserve"/>
+        <w:t xml:space="preserve"> </w:t>
       </w:r>
       <w:proofErr w:type="spellStart"/>
       <w:r>
@@ -2586,7 +2586,7 @@
           <w:szCs w:val="21"/>
           <w:lang w:val="fr-CH"/>
         </w:rPr>
-        <w:t xml:space="preserve"/>
+        <w:t xml:space="preserve"> </w:t>
       </w:r>
       <w:proofErr w:type="spellStart"/>
       <w:r>
@@ -2606,7 +2606,7 @@
           <w:szCs w:val="21"/>
           <w:lang w:val="fr-CH"/>
         </w:rPr>
-        <w:t xml:space="preserve"/>
+        <w:t xml:space="preserve"> </w:t>
       </w:r>
       <w:proofErr w:type="spellStart"/>
       <w:r>
@@ -2626,7 +2626,7 @@
           <w:szCs w:val="21"/>
           <w:lang w:val="fr-CH"/>
         </w:rPr>
-        <w:t xml:space="preserve"/>
+        <w:t xml:space="preserve"> </w:t>
       </w:r>
       <w:proofErr w:type="spellStart"/>
       <w:r>
@@ -2646,7 +2646,7 @@
           <w:szCs w:val="21"/>
           <w:lang w:val="fr-CH"/>
         </w:rPr>
-        <w:t xml:space="preserve"/>
+        <w:t xml:space="preserve"> </w:t>
       </w:r>
       <w:proofErr w:type="spellStart"/>
       <w:r>
@@ -2666,7 +2666,7 @@
           <w:szCs w:val="21"/>
           <w:lang w:val="fr-CH"/>
         </w:rPr>
-        <w:t xml:space="preserve"/>
+        <w:t xml:space="preserve"> </w:t>
       </w:r>
       <w:proofErr w:type="spellStart"/>
       <w:r>
@@ -2726,7 +2726,7 @@
           <w:szCs w:val="21"/>
           <w:lang w:val="fr-CH"/>
         </w:rPr>
-        <w:t xml:space="preserve"/>
+        <w:t xml:space="preserve"> </w:t>
       </w:r>
       <w:proofErr w:type="spellStart"/>
       <w:r>
@@ -2746,7 +2746,7 @@
           <w:szCs w:val="21"/>
           <w:lang w:val="fr-CH"/>
         </w:rPr>
-        <w:t xml:space="preserve"/>
+        <w:t xml:space="preserve"> </w:t>
       </w:r>
       <w:proofErr w:type="spellStart"/>
       <w:r>
@@ -2786,7 +2786,7 @@
           <w:szCs w:val="21"/>
           <w:lang w:val="fr-CH"/>
         </w:rPr>
-        <w:t xml:space="preserve"/>
+        <w:t xml:space="preserve"> </w:t>
       </w:r>
       <w:proofErr w:type="spellStart"/>
       <w:r>
@@ -2806,7 +2806,7 @@
           <w:szCs w:val="21"/>
           <w:lang w:val="fr-CH"/>
         </w:rPr>
-        <w:t xml:space="preserve"/>
+        <w:t xml:space="preserve"> </w:t>
       </w:r>
       <w:proofErr w:type="spellStart"/>
       <w:r>
@@ -2886,7 +2886,7 @@
           <w:szCs w:val="21"/>
           <w:lang w:val="fr-CH"/>
         </w:rPr>
-        <w:t xml:space="preserve"/>
+        <w:t xml:space="preserve"> </w:t>
       </w:r>
       <w:proofErr w:type="spellStart"/>
       <w:r>
@@ -2926,7 +2926,7 @@
           <w:szCs w:val="21"/>
           <w:lang w:val="fr-CH"/>
         </w:rPr>
-        <w:t xml:space="preserve"/>
+        <w:t xml:space="preserve"> </w:t>
       </w:r>
       <w:proofErr w:type="spellStart"/>
       <w:r>
@@ -2946,7 +2946,7 @@
           <w:szCs w:val="21"/>
           <w:lang w:val="fr-CH"/>
         </w:rPr>
-        <w:t xml:space="preserve"/>
+        <w:t xml:space="preserve"> </w:t>
       </w:r>
       <w:proofErr w:type="spellStart"/>
       <w:r>
@@ -2966,7 +2966,7 @@
           <w:szCs w:val="21"/>
           <w:lang w:val="fr-CH"/>
         </w:rPr>
-        <w:t xml:space="preserve"/>
+        <w:t xml:space="preserve"> </w:t>
       </w:r>
       <w:proofErr w:type="spellStart"/>
       <w:r>
@@ -3026,7 +3026,7 @@
           <w:szCs w:val="21"/>
           <w:lang w:val="fr-CH"/>
         </w:rPr>
-        <w:t xml:space="preserve"/>
+        <w:t xml:space="preserve"> </w:t>
       </w:r>
       <w:proofErr w:type="spellStart"/>
       <w:r>
@@ -3086,7 +3086,7 @@
           <w:szCs w:val="21"/>
           <w:lang w:val="fr-CH"/>
         </w:rPr>
-        <w:t xml:space="preserve"/>
+        <w:t xml:space="preserve"> </w:t>
       </w:r>
       <w:proofErr w:type="spellStart"/>
       <w:r>
@@ -3146,7 +3146,7 @@
           <w:szCs w:val="21"/>
           <w:lang w:val="fr-CH"/>
         </w:rPr>
-        <w:t xml:space="preserve"/>
+        <w:t xml:space="preserve"> </w:t>
       </w:r>
       <w:proofErr w:type="spellStart"/>
       <w:r>
@@ -3166,7 +3166,7 @@
           <w:szCs w:val="21"/>
           <w:lang w:val="fr-CH"/>
         </w:rPr>
-        <w:t xml:space="preserve"/>
+        <w:t xml:space="preserve"> </w:t>
       </w:r>
       <w:proofErr w:type="spellStart"/>
       <w:r>
@@ -3186,7 +3186,7 @@
           <w:szCs w:val="21"/>
           <w:lang w:val="fr-CH"/>
         </w:rPr>
-        <w:t xml:space="preserve"/>
+        <w:t xml:space="preserve"> </w:t>
       </w:r>
       <w:proofErr w:type="spellStart"/>
       <w:r>
@@ -3206,7 +3206,7 @@
           <w:szCs w:val="21"/>
           <w:lang w:val="fr-CH"/>
         </w:rPr>
-        <w:t xml:space="preserve"/>
+        <w:t xml:space="preserve"> </w:t>
       </w:r>
       <w:proofErr w:type="spellStart"/>
       <w:r>
@@ -3266,7 +3266,7 @@
           <w:szCs w:val="21"/>
           <w:lang w:val="fr-CH"/>
         </w:rPr>
-        <w:t xml:space="preserve"/>
+        <w:t xml:space="preserve"> </w:t>
       </w:r>
       <w:proofErr w:type="spellStart"/>
       <w:r>
@@ -3306,7 +3306,7 @@
           <w:szCs w:val="21"/>
           <w:lang w:val="fr-CH"/>
         </w:rPr>
-        <w:t xml:space="preserve"/>
+        <w:t xml:space="preserve"> </w:t>
       </w:r>
       <w:proofErr w:type="spellStart"/>
       <w:r>
@@ -3366,7 +3366,7 @@
           <w:szCs w:val="21"/>
           <w:lang w:val="fr-CH"/>
         </w:rPr>
-        <w:t xml:space="preserve"/>
+        <w:t xml:space="preserve"> </w:t>
       </w:r>
       <w:proofErr w:type="spellStart"/>
       <w:r>
@@ -3386,7 +3386,7 @@
           <w:szCs w:val="21"/>
           <w:lang w:val="fr-CH"/>
         </w:rPr>
-        <w:t xml:space="preserve"/>
+        <w:t xml:space="preserve"> </w:t>
       </w:r>
       <w:proofErr w:type="spellStart"/>
       <w:r>
@@ -3426,7 +3426,7 @@
           <w:szCs w:val="21"/>
           <w:lang w:val="fr-CH"/>
         </w:rPr>
-        <w:t xml:space="preserve"/>
+        <w:t xml:space="preserve"> </w:t>
       </w:r>
       <w:proofErr w:type="spellStart"/>
       <w:r>
@@ -3446,7 +3446,7 @@
           <w:szCs w:val="21"/>
           <w:lang w:val="fr-CH"/>
         </w:rPr>
-        <w:t xml:space="preserve"/>
+        <w:t xml:space="preserve"> </w:t>
       </w:r>
       <w:proofErr w:type="spellStart"/>
       <w:r>
@@ -3466,7 +3466,7 @@
           <w:szCs w:val="21"/>
           <w:lang w:val="fr-CH"/>
         </w:rPr>
-        <w:t xml:space="preserve"/>
+        <w:t xml:space="preserve"> </w:t>
       </w:r>
       <w:proofErr w:type="spellStart"/>
       <w:r>
@@ -3606,7 +3606,7 @@
           <w:szCs w:val="21"/>
           <w:lang w:val="fr-CH"/>
         </w:rPr>
-        <w:t xml:space="preserve"/>
+        <w:t xml:space="preserve"> </w:t>
       </w:r>
       <w:proofErr w:type="spellStart"/>
       <w:r>
@@ -3626,7 +3626,7 @@
           <w:szCs w:val="21"/>
           <w:lang w:val="fr-CH"/>
         </w:rPr>
-        <w:t xml:space="preserve"/>
+        <w:t xml:space="preserve"> </w:t>
       </w:r>
       <w:proofErr w:type="spellStart"/>
       <w:r>
@@ -3646,7 +3646,7 @@
           <w:szCs w:val="21"/>
           <w:lang w:val="fr-CH"/>
         </w:rPr>
-        <w:t xml:space="preserve"/>
+        <w:t xml:space="preserve"> </w:t>
       </w:r>
       <w:proofErr w:type="spellStart"/>
       <w:r>
@@ -3706,7 +3706,7 @@
           <w:szCs w:val="21"/>
           <w:lang w:val="fr-CH"/>
         </w:rPr>
-        <w:t xml:space="preserve"/>
+        <w:t xml:space="preserve"> </w:t>
       </w:r>
       <w:proofErr w:type="spellStart"/>
       <w:r>
@@ -3746,7 +3746,7 @@
           <w:szCs w:val="21"/>
           <w:lang w:val="fr-CH"/>
         </w:rPr>
-        <w:t xml:space="preserve"/>
+        <w:t xml:space="preserve"> </w:t>
       </w:r>
       <w:proofErr w:type="spellStart"/>
       <w:r>
@@ -3842,7 +3842,7 @@
           <w:szCs w:val="32"/>
           <w:lang w:val="fr-CH"/>
         </w:rPr>
-        <w:t xml:space="preserve"/>
+        <w:t xml:space="preserve"> </w:t>
       </w:r>
       <w:proofErr w:type="spellStart"/>
       <w:r>
@@ -3985,7 +3985,7 @@
           <w:szCs w:val="21"/>
           <w:lang w:val="en-US"/>
         </w:rPr>
-        <w:t xml:space="preserve"/>
+        <w:t xml:space="preserve"> </w:t>
       </w:r>
       <w:proofErr w:type="spellStart"/>
       <w:r>
@@ -4005,7 +4005,7 @@
           <w:szCs w:val="21"/>
           <w:lang w:val="en-US"/>
         </w:rPr>
-        <w:t xml:space="preserve"/>
+        <w:t xml:space="preserve"> </w:t>
       </w:r>
       <w:proofErr w:type="spellStart"/>
       <w:r>
@@ -4045,7 +4045,7 @@
           <w:szCs w:val="21"/>
           <w:lang w:val="fr-CH"/>
         </w:rPr>
-        <w:t xml:space="preserve"/>
+        <w:t xml:space="preserve"> </w:t>
       </w:r>
       <w:proofErr w:type="spellStart"/>
       <w:r>
@@ -4085,7 +4085,7 @@
           <w:szCs w:val="21"/>
           <w:lang w:val="fr-CH"/>
         </w:rPr>
-        <w:t xml:space="preserve"/>
+        <w:t xml:space="preserve"> </w:t>
       </w:r>
       <w:proofErr w:type="spellStart"/>
       <w:r>
@@ -4105,7 +4105,7 @@
           <w:szCs w:val="21"/>
           <w:lang w:val="fr-CH"/>
         </w:rPr>
-        <w:t xml:space="preserve"/>
+        <w:t xml:space="preserve"> </w:t>
       </w:r>
       <w:proofErr w:type="spellStart"/>
       <w:r>
@@ -4225,7 +4225,7 @@
           <w:szCs w:val="21"/>
           <w:lang w:val="fr-CH"/>
         </w:rPr>
-        <w:t xml:space="preserve"/>
+        <w:t xml:space="preserve"> </w:t>
       </w:r>
       <w:proofErr w:type="spellStart"/>
       <w:r>
@@ -4245,7 +4245,7 @@
           <w:szCs w:val="21"/>
           <w:lang w:val="fr-CH"/>
         </w:rPr>
-        <w:t xml:space="preserve"/>
+        <w:t xml:space="preserve"> </w:t>
       </w:r>
       <w:proofErr w:type="spellStart"/>
       <w:r>
@@ -4305,7 +4305,7 @@
           <w:szCs w:val="21"/>
           <w:lang w:val="fr-CH"/>
         </w:rPr>
-        <w:t xml:space="preserve"/>
+        <w:t xml:space="preserve"> </w:t>
       </w:r>
       <w:proofErr w:type="spellStart"/>
       <w:r>
@@ -4345,7 +4345,7 @@
           <w:szCs w:val="21"/>
           <w:lang w:val="fr-CH"/>
         </w:rPr>
-        <w:t xml:space="preserve"/>
+        <w:t xml:space="preserve"> </w:t>
       </w:r>
       <w:proofErr w:type="spellStart"/>
       <w:r>
@@ -4365,7 +4365,7 @@
           <w:szCs w:val="21"/>
           <w:lang w:val="fr-CH"/>
         </w:rPr>
-        <w:t xml:space="preserve"/>
+        <w:t xml:space="preserve"> </w:t>
       </w:r>
       <w:proofErr w:type="spellStart"/>
       <w:r>
@@ -4385,7 +4385,7 @@
           <w:szCs w:val="21"/>
           <w:lang w:val="fr-CH"/>
         </w:rPr>
-        <w:t xml:space="preserve"/>
+        <w:t xml:space="preserve"> </w:t>
       </w:r>
       <w:proofErr w:type="spellStart"/>
       <w:r>
@@ -4444,7 +4444,7 @@
           <w:szCs w:val="21"/>
           <w:lang w:val="fr-CH"/>
         </w:rPr>
-        <w:t xml:space="preserve"/>
+        <w:t xml:space="preserve"> </w:t>
       </w:r>
       <w:proofErr w:type="spellStart"/>
       <w:r>
@@ -4484,7 +4484,7 @@
           <w:szCs w:val="21"/>
           <w:lang w:val="fr-CH"/>
         </w:rPr>
-        <w:t xml:space="preserve"/>
+        <w:t xml:space="preserve"> </w:t>
       </w:r>
       <w:proofErr w:type="spellStart"/>
       <w:r>
@@ -4504,7 +4504,7 @@
           <w:szCs w:val="21"/>
           <w:lang w:val="fr-CH"/>
         </w:rPr>
-        <w:t xml:space="preserve"/>
+        <w:t xml:space="preserve"> </w:t>
       </w:r>
       <w:proofErr w:type="spellStart"/>
       <w:r>
@@ -4524,7 +4524,7 @@
           <w:szCs w:val="21"/>
           <w:lang w:val="fr-CH"/>
         </w:rPr>
-        <w:t xml:space="preserve"/>
+        <w:t xml:space="preserve"> </w:t>
       </w:r>
       <w:proofErr w:type="spellStart"/>
       <w:r>
@@ -4544,7 +4544,7 @@
           <w:szCs w:val="21"/>
           <w:lang w:val="fr-CH"/>
         </w:rPr>
-        <w:t xml:space="preserve"/>
+        <w:t xml:space="preserve"> </w:t>
       </w:r>
       <w:proofErr w:type="spellStart"/>
       <w:r>
@@ -4564,7 +4564,7 @@
           <w:szCs w:val="21"/>
           <w:lang w:val="fr-CH"/>
         </w:rPr>
-        <w:t xml:space="preserve"/>
+        <w:t xml:space="preserve"> </w:t>
       </w:r>
       <w:proofErr w:type="spellStart"/>
       <w:r>
@@ -4604,7 +4604,7 @@
           <w:szCs w:val="21"/>
           <w:lang w:val="fr-CH"/>
         </w:rPr>
-        <w:t xml:space="preserve"/>
+        <w:t xml:space="preserve"> </w:t>
       </w:r>
       <w:proofErr w:type="spellStart"/>
       <w:r>
@@ -4644,7 +4644,7 @@
           <w:szCs w:val="21"/>
           <w:lang w:val="fr-CH"/>
         </w:rPr>
-        <w:t xml:space="preserve"/>
+        <w:t xml:space="preserve"> </w:t>
       </w:r>
       <w:proofErr w:type="spellStart"/>
       <w:r>
@@ -4664,7 +4664,7 @@
           <w:szCs w:val="21"/>
           <w:lang w:val="fr-CH"/>
         </w:rPr>
-        <w:t xml:space="preserve"/>
+        <w:t xml:space="preserve"> </w:t>
       </w:r>
       <w:proofErr w:type="spellStart"/>
       <w:r>
@@ -4704,7 +4704,7 @@
           <w:szCs w:val="21"/>
           <w:lang w:val="fr-CH"/>
         </w:rPr>
-        <w:t xml:space="preserve"/>
+        <w:t xml:space="preserve"> </w:t>
       </w:r>
       <w:proofErr w:type="spellStart"/>
       <w:r>
@@ -4724,7 +4724,7 @@
           <w:szCs w:val="21"/>
           <w:lang w:val="fr-CH"/>
         </w:rPr>
-        <w:t xml:space="preserve"/>
+        <w:t xml:space="preserve"> </w:t>
       </w:r>
       <w:proofErr w:type="spellStart"/>
       <w:r>
@@ -4744,7 +4744,7 @@
           <w:szCs w:val="21"/>
           <w:lang w:val="fr-CH"/>
         </w:rPr>
-        <w:t xml:space="preserve"/>
+        <w:t xml:space="preserve"> </w:t>
       </w:r>
       <w:proofErr w:type="spellStart"/>
       <w:r>
@@ -4824,7 +4824,7 @@
           <w:szCs w:val="21"/>
           <w:lang w:val="fr-CH"/>
         </w:rPr>
-        <w:t xml:space="preserve"/>
+        <w:t xml:space="preserve"> </w:t>
       </w:r>
       <w:proofErr w:type="spellStart"/>
       <w:r>
@@ -4844,7 +4844,7 @@
           <w:szCs w:val="21"/>
           <w:lang w:val="fr-CH"/>
         </w:rPr>
-        <w:t xml:space="preserve"/>
+        <w:t xml:space="preserve"> </w:t>
       </w:r>
       <w:proofErr w:type="spellStart"/>
       <w:r>
@@ -4864,7 +4864,7 @@
           <w:szCs w:val="21"/>
           <w:lang w:val="fr-CH"/>
         </w:rPr>
-        <w:t xml:space="preserve"/>
+        <w:t xml:space="preserve"> </w:t>
       </w:r>
       <w:proofErr w:type="spellStart"/>
       <w:r>
@@ -4884,7 +4884,7 @@
           <w:szCs w:val="21"/>
           <w:lang w:val="fr-CH"/>
         </w:rPr>
-        <w:t xml:space="preserve"/>
+        <w:t xml:space="preserve"> </w:t>
       </w:r>
       <w:proofErr w:type="spellStart"/>
       <w:r>
@@ -4904,7 +4904,7 @@
           <w:szCs w:val="21"/>
           <w:lang w:val="fr-CH"/>
         </w:rPr>
-        <w:t xml:space="preserve"/>
+        <w:t xml:space="preserve"> </w:t>
       </w:r>
       <w:proofErr w:type="spellStart"/>
       <w:r>
@@ -4944,7 +4944,7 @@
           <w:szCs w:val="21"/>
           <w:lang w:val="fr-CH"/>
         </w:rPr>
-        <w:t xml:space="preserve"/>
+        <w:t xml:space="preserve"> </w:t>
       </w:r>
       <w:proofErr w:type="spellStart"/>
       <w:r>
@@ -4964,7 +4964,7 @@
           <w:szCs w:val="21"/>
           <w:lang w:val="fr-CH"/>
         </w:rPr>
-        <w:t xml:space="preserve"/>
+        <w:t xml:space="preserve"> </w:t>
       </w:r>
       <w:proofErr w:type="spellStart"/>
       <w:r>
@@ -4984,7 +4984,7 @@
           <w:szCs w:val="21"/>
           <w:lang w:val="fr-CH"/>
         </w:rPr>
-        <w:t xml:space="preserve"/>
+        <w:t xml:space="preserve"> </w:t>
       </w:r>
       <w:proofErr w:type="spellStart"/>
       <w:r>
@@ -5024,7 +5024,7 @@
           <w:szCs w:val="21"/>
           <w:lang w:val="fr-CH"/>
         </w:rPr>
-        <w:t xml:space="preserve"/>
+        <w:t xml:space="preserve"> </w:t>
       </w:r>
       <w:proofErr w:type="spellStart"/>
       <w:r>
@@ -5044,7 +5044,7 @@
           <w:szCs w:val="21"/>
           <w:lang w:val="fr-CH"/>
         </w:rPr>
-        <w:t xml:space="preserve"/>
+        <w:t xml:space="preserve"> </w:t>
       </w:r>
       <w:proofErr w:type="spellStart"/>
       <w:r>
@@ -5084,7 +5084,7 @@
           <w:szCs w:val="21"/>
           <w:lang w:val="fr-CH"/>
         </w:rPr>
-        <w:t xml:space="preserve"/>
+        <w:t xml:space="preserve"> </w:t>
       </w:r>
       <w:proofErr w:type="spellStart"/>
       <w:r>
@@ -5144,7 +5144,7 @@
           <w:szCs w:val="21"/>
           <w:lang w:val="fr-CH"/>
         </w:rPr>
-        <w:t xml:space="preserve"/>
+        <w:t xml:space="preserve"> </w:t>
       </w:r>
       <w:proofErr w:type="spellStart"/>
       <w:r>
@@ -5164,7 +5164,7 @@
           <w:szCs w:val="21"/>
           <w:lang w:val="fr-CH"/>
         </w:rPr>
-        <w:t xml:space="preserve"/>
+        <w:t xml:space="preserve"> </w:t>
       </w:r>
       <w:proofErr w:type="spellStart"/>
       <w:r>
@@ -5184,7 +5184,7 @@
           <w:szCs w:val="21"/>
           <w:lang w:val="fr-CH"/>
         </w:rPr>
-        <w:t xml:space="preserve"/>
+        <w:t xml:space="preserve"> </w:t>
       </w:r>
       <w:proofErr w:type="spellStart"/>
       <w:r>
@@ -5244,7 +5244,7 @@
           <w:szCs w:val="21"/>
           <w:lang w:val="fr-CH"/>
         </w:rPr>
-        <w:t xml:space="preserve"/>
+        <w:t xml:space="preserve"> </w:t>
       </w:r>
       <w:proofErr w:type="spellStart"/>
       <w:r>
@@ -5264,7 +5264,7 @@
           <w:szCs w:val="21"/>
           <w:lang w:val="fr-CH"/>
         </w:rPr>
-        <w:t xml:space="preserve"/>
+        <w:t xml:space="preserve"> </w:t>
       </w:r>
       <w:proofErr w:type="spellStart"/>
       <w:r>
@@ -5304,7 +5304,7 @@
           <w:szCs w:val="21"/>
           <w:lang w:val="fr-CH"/>
         </w:rPr>
-        <w:t xml:space="preserve"/>
+        <w:t xml:space="preserve"> </w:t>
       </w:r>
       <w:proofErr w:type="spellStart"/>
       <w:r>
@@ -5324,7 +5324,7 @@
           <w:szCs w:val="21"/>
           <w:lang w:val="fr-CH"/>
         </w:rPr>
-        <w:t xml:space="preserve"/>
+        <w:t xml:space="preserve"> </w:t>
       </w:r>
       <w:proofErr w:type="spellStart"/>
       <w:r>
@@ -5344,7 +5344,7 @@
           <w:szCs w:val="21"/>
           <w:lang w:val="fr-CH"/>
         </w:rPr>
-        <w:t xml:space="preserve"/>
+        <w:t xml:space="preserve"> </w:t>
       </w:r>
       <w:proofErr w:type="spellStart"/>
       <w:r>
@@ -5384,7 +5384,7 @@
           <w:szCs w:val="21"/>
           <w:lang w:val="fr-CH"/>
         </w:rPr>
-        <w:t xml:space="preserve"/>
+        <w:t xml:space="preserve"> </w:t>
       </w:r>
       <w:proofErr w:type="spellStart"/>
       <w:r>
@@ -5404,7 +5404,7 @@
           <w:szCs w:val="21"/>
           <w:lang w:val="fr-CH"/>
         </w:rPr>
-        <w:t xml:space="preserve"/>
+        <w:t xml:space="preserve"> </w:t>
       </w:r>
       <w:proofErr w:type="spellStart"/>
       <w:r>
@@ -5424,7 +5424,7 @@
           <w:szCs w:val="21"/>
           <w:lang w:val="fr-CH"/>
         </w:rPr>
-        <w:t xml:space="preserve"/>
+        <w:t xml:space="preserve"> </w:t>
       </w:r>
       <w:proofErr w:type="spellStart"/>
       <w:r>
@@ -5444,7 +5444,7 @@
           <w:szCs w:val="21"/>
           <w:lang w:val="fr-CH"/>
         </w:rPr>
-        <w:t xml:space="preserve"/>
+        <w:t xml:space="preserve"> </w:t>
       </w:r>
       <w:proofErr w:type="spellStart"/>
       <w:r>
@@ -5464,7 +5464,7 @@
           <w:szCs w:val="21"/>
           <w:lang w:val="fr-CH"/>
         </w:rPr>
-        <w:t xml:space="preserve"/>
+        <w:t xml:space="preserve"> </w:t>
       </w:r>
       <w:proofErr w:type="spellStart"/>
       <w:r>
@@ -5484,7 +5484,7 @@
           <w:szCs w:val="21"/>
           <w:lang w:val="fr-CH"/>
         </w:rPr>
-        <w:t xml:space="preserve"/>
+        <w:t xml:space="preserve"> </w:t>
       </w:r>
       <w:proofErr w:type="spellStart"/>
       <w:r>
@@ -5504,7 +5504,7 @@
           <w:szCs w:val="21"/>
           <w:lang w:val="fr-CH"/>
         </w:rPr>
-        <w:t xml:space="preserve"/>
+        <w:t xml:space="preserve"> </w:t>
       </w:r>
       <w:proofErr w:type="spellStart"/>
       <w:r>
@@ -5524,7 +5524,7 @@
           <w:szCs w:val="21"/>
           <w:lang w:val="fr-CH"/>
         </w:rPr>
-        <w:t xml:space="preserve"/>
+        <w:t xml:space="preserve"> </w:t>
       </w:r>
       <w:proofErr w:type="spellStart"/>
       <w:r>
@@ -5544,7 +5544,7 @@
           <w:szCs w:val="21"/>
           <w:lang w:val="fr-CH"/>
         </w:rPr>
-        <w:t xml:space="preserve"/>
+        <w:t xml:space="preserve"> </w:t>
       </w:r>
       <w:proofErr w:type="spellStart"/>
       <w:r>
@@ -5584,7 +5584,7 @@
           <w:szCs w:val="21"/>
           <w:lang w:val="fr-CH"/>
         </w:rPr>
-        <w:t xml:space="preserve"/>
+        <w:t xml:space="preserve"> </w:t>
       </w:r>
       <w:proofErr w:type="spellStart"/>
       <w:r>
@@ -5604,7 +5604,7 @@
           <w:szCs w:val="21"/>
           <w:lang w:val="fr-CH"/>
         </w:rPr>
-        <w:t xml:space="preserve"/>
+        <w:t xml:space="preserve"> </w:t>
       </w:r>
       <w:proofErr w:type="spellStart"/>
       <w:r>
@@ -5624,7 +5624,7 @@
           <w:szCs w:val="21"/>
           <w:lang w:val="fr-CH"/>
         </w:rPr>
-        <w:t xml:space="preserve"/>
+        <w:t xml:space="preserve"> </w:t>
       </w:r>
       <w:proofErr w:type="spellStart"/>
       <w:r>
@@ -5644,7 +5644,7 @@
           <w:szCs w:val="21"/>
           <w:lang w:val="fr-CH"/>
         </w:rPr>
-        <w:t xml:space="preserve"/>
+        <w:t xml:space="preserve"> </w:t>
       </w:r>
       <w:proofErr w:type="spellStart"/>
       <w:r>
@@ -5664,7 +5664,7 @@
           <w:szCs w:val="21"/>
           <w:lang w:val="fr-CH"/>
         </w:rPr>
-        <w:t xml:space="preserve"/>
+        <w:t xml:space="preserve"> </w:t>
       </w:r>
       <w:proofErr w:type="spellStart"/>
       <w:r>
@@ -5724,7 +5724,7 @@
           <w:szCs w:val="21"/>
           <w:lang w:val="fr-CH"/>
         </w:rPr>
-        <w:t xml:space="preserve"/>
+        <w:t xml:space="preserve"> </w:t>
       </w:r>
       <w:proofErr w:type="spellStart"/>
       <w:r>
@@ -5860,7 +5860,7 @@
           <w:szCs w:val="21"/>
           <w:lang w:val="fr-CH"/>
         </w:rPr>
-        <w:t xml:space="preserve"/>
+        <w:t xml:space="preserve"> </w:t>
       </w:r>
       <w:proofErr w:type="spellStart"/>
       <w:r>
@@ -5880,7 +5880,7 @@
           <w:szCs w:val="21"/>
           <w:lang w:val="fr-CH"/>
         </w:rPr>
-        <w:t xml:space="preserve"/>
+        <w:t xml:space="preserve"> </w:t>
       </w:r>
       <w:proofErr w:type="spellStart"/>
       <w:r>
@@ -5920,7 +5920,7 @@
           <w:szCs w:val="21"/>
           <w:lang w:val="fr-CH"/>
         </w:rPr>
-        <w:t xml:space="preserve"/>
+        <w:t xml:space="preserve"> </w:t>
       </w:r>
       <w:proofErr w:type="spellStart"/>
       <w:r>
@@ -5940,7 +5940,7 @@
           <w:szCs w:val="21"/>
           <w:lang w:val="fr-CH"/>
         </w:rPr>
-        <w:t xml:space="preserve"/>
+        <w:t xml:space="preserve"> </w:t>
       </w:r>
       <w:proofErr w:type="spellStart"/>
       <w:r>
@@ -5960,7 +5960,7 @@
           <w:szCs w:val="21"/>
           <w:lang w:val="fr-CH"/>
         </w:rPr>
-        <w:t xml:space="preserve"/>
+        <w:t xml:space="preserve"> </w:t>
       </w:r>
       <w:proofErr w:type="spellStart"/>
       <w:r>
@@ -5980,7 +5980,7 @@
           <w:szCs w:val="21"/>
           <w:lang w:val="fr-CH"/>
         </w:rPr>
-        <w:t xml:space="preserve"/>
+        <w:t xml:space="preserve"> </w:t>
       </w:r>
       <w:proofErr w:type="spellStart"/>
       <w:r>
@@ -6020,7 +6020,7 @@
           <w:szCs w:val="21"/>
           <w:lang w:val="fr-CH"/>
         </w:rPr>
-        <w:t xml:space="preserve"/>
+        <w:t xml:space="preserve"> </w:t>
       </w:r>
       <w:proofErr w:type="spellStart"/>
       <w:r>
@@ -6060,7 +6060,7 @@
           <w:szCs w:val="21"/>
           <w:lang w:val="fr-CH"/>
         </w:rPr>
-        <w:t xml:space="preserve"/>
+        <w:t xml:space="preserve"> </w:t>
       </w:r>
       <w:proofErr w:type="spellStart"/>
       <w:r>
@@ -6080,7 +6080,7 @@
           <w:szCs w:val="21"/>
           <w:lang w:val="fr-CH"/>
         </w:rPr>
-        <w:t xml:space="preserve"/>
+        <w:t xml:space="preserve"> </w:t>
       </w:r>
       <w:proofErr w:type="spellStart"/>
       <w:r>
@@ -6100,7 +6100,7 @@
           <w:szCs w:val="21"/>
           <w:lang w:val="fr-CH"/>
         </w:rPr>
-        <w:t xml:space="preserve"/>
+        <w:t xml:space="preserve"> </w:t>
       </w:r>
       <w:proofErr w:type="spellStart"/>
       <w:r>
@@ -6140,7 +6140,7 @@
           <w:szCs w:val="21"/>
           <w:lang w:val="fr-CH"/>
         </w:rPr>
-        <w:t xml:space="preserve"/>
+        <w:t xml:space="preserve"> </w:t>
       </w:r>
       <w:proofErr w:type="spellStart"/>
       <w:r>
@@ -6180,7 +6180,7 @@
           <w:szCs w:val="21"/>
           <w:lang w:val="fr-CH"/>
         </w:rPr>
-        <w:t xml:space="preserve"/>
+        <w:t xml:space="preserve"> </w:t>
       </w:r>
       <w:proofErr w:type="spellStart"/>
       <w:r>
@@ -6200,7 +6200,7 @@
           <w:szCs w:val="21"/>
           <w:lang w:val="fr-CH"/>
         </w:rPr>
-        <w:t xml:space="preserve"/>
+        <w:t xml:space="preserve"> </w:t>
       </w:r>
       <w:proofErr w:type="spellStart"/>
       <w:r>
@@ -6220,7 +6220,7 @@
           <w:szCs w:val="21"/>
           <w:lang w:val="fr-CH"/>
         </w:rPr>
-        <w:t xml:space="preserve"/>
+        <w:t xml:space="preserve"> </w:t>
       </w:r>
       <w:proofErr w:type="spellStart"/>
       <w:r>
@@ -6280,7 +6280,7 @@
           <w:szCs w:val="21"/>
           <w:lang w:val="fr-CH"/>
         </w:rPr>
-        <w:t xml:space="preserve"/>
+        <w:t xml:space="preserve"> </w:t>
       </w:r>
       <w:proofErr w:type="spellStart"/>
       <w:r>
@@ -6370,7 +6370,7 @@
           <w:szCs w:val="21"/>
           <w:lang w:val="fr-CH"/>
         </w:rPr>
-        <w:t xml:space="preserve"/>
+        <w:t xml:space="preserve"> </w:t>
       </w:r>
       <w:proofErr w:type="spellStart"/>
       <w:r>
@@ -6390,7 +6390,7 @@
           <w:szCs w:val="21"/>
           <w:lang w:val="fr-CH"/>
         </w:rPr>
-        <w:t xml:space="preserve"/>
+        <w:t xml:space="preserve"> </w:t>
       </w:r>
       <w:proofErr w:type="spellStart"/>
       <w:r>
@@ -6430,7 +6430,7 @@
           <w:szCs w:val="21"/>
           <w:lang w:val="fr-CH"/>
         </w:rPr>
-        <w:t xml:space="preserve"/>
+        <w:t xml:space="preserve"> </w:t>
       </w:r>
       <w:proofErr w:type="spellStart"/>
       <w:r>
@@ -6450,7 +6450,7 @@
           <w:szCs w:val="21"/>
           <w:lang w:val="fr-CH"/>
         </w:rPr>
-        <w:t xml:space="preserve"/>
+        <w:t xml:space="preserve"> </w:t>
       </w:r>
       <w:proofErr w:type="spellStart"/>
       <w:r>
@@ -6490,7 +6490,7 @@
           <w:szCs w:val="21"/>
           <w:lang w:val="fr-CH"/>
         </w:rPr>
-        <w:t xml:space="preserve"/>
+        <w:t xml:space="preserve"> </w:t>
       </w:r>
       <w:proofErr w:type="spellStart"/>
       <w:r>
@@ -6550,7 +6550,7 @@
           <w:szCs w:val="21"/>
           <w:lang w:val="fr-CH"/>
         </w:rPr>
-        <w:t xml:space="preserve"/>
+        <w:t xml:space="preserve"> </w:t>
       </w:r>
       <w:proofErr w:type="spellStart"/>
       <w:r>
@@ -6630,7 +6630,7 @@
           <w:szCs w:val="21"/>
           <w:lang w:val="fr-CH"/>
         </w:rPr>
-        <w:t xml:space="preserve"/>
+        <w:t xml:space="preserve"> </w:t>
       </w:r>
       <w:proofErr w:type="spellStart"/>
       <w:r>
@@ -6710,7 +6710,7 @@
           <w:szCs w:val="21"/>
           <w:lang w:val="fr-CH"/>
         </w:rPr>
-        <w:t xml:space="preserve"/>
+        <w:t xml:space="preserve"> </w:t>
       </w:r>
       <w:proofErr w:type="spellStart"/>
       <w:r>
@@ -6770,7 +6770,7 @@
           <w:szCs w:val="21"/>
           <w:lang w:val="fr-CH"/>
         </w:rPr>
-        <w:t xml:space="preserve"/>
+        <w:t xml:space="preserve"> </w:t>
       </w:r>
       <w:proofErr w:type="spellStart"/>
       <w:r>
@@ -6810,7 +6810,7 @@
           <w:szCs w:val="21"/>
           <w:lang w:val="fr-CH"/>
         </w:rPr>
-        <w:t xml:space="preserve"/>
+        <w:t xml:space="preserve"> </w:t>
       </w:r>
       <w:proofErr w:type="spellStart"/>
       <w:r>
@@ -6830,7 +6830,7 @@
           <w:szCs w:val="21"/>
           <w:lang w:val="fr-CH"/>
         </w:rPr>
-        <w:t xml:space="preserve"/>
+        <w:t xml:space="preserve"> </w:t>
       </w:r>
       <w:proofErr w:type="spellStart"/>
       <w:r>
@@ -6910,7 +6910,7 @@
           <w:szCs w:val="21"/>
           <w:lang w:val="fr-CH"/>
         </w:rPr>
-        <w:t xml:space="preserve"/>
+        <w:t xml:space="preserve"> </w:t>
       </w:r>
       <w:proofErr w:type="spellStart"/>
       <w:r>
@@ -6930,7 +6930,7 @@
           <w:szCs w:val="21"/>
           <w:lang w:val="fr-CH"/>
         </w:rPr>
-        <w:t xml:space="preserve"/>
+        <w:t xml:space="preserve"> </w:t>
       </w:r>
       <w:proofErr w:type="spellStart"/>
       <w:r>
@@ -6970,7 +6970,7 @@
           <w:szCs w:val="21"/>
           <w:lang w:val="fr-CH"/>
         </w:rPr>
-        <w:t xml:space="preserve"/>
+        <w:t xml:space="preserve"> </w:t>
       </w:r>
       <w:proofErr w:type="spellStart"/>
       <w:r>
@@ -6990,7 +6990,7 @@
           <w:szCs w:val="21"/>
           <w:lang w:val="fr-CH"/>
         </w:rPr>
-        <w:t xml:space="preserve"/>
+        <w:t xml:space="preserve"> </w:t>
       </w:r>
       <w:proofErr w:type="spellStart"/>
       <w:r>
@@ -7010,7 +7010,7 @@
           <w:szCs w:val="21"/>
           <w:lang w:val="fr-CH"/>
         </w:rPr>
-        <w:t xml:space="preserve"/>
+        <w:t xml:space="preserve"> </w:t>
       </w:r>
       <w:proofErr w:type="spellStart"/>
       <w:r>
@@ -7030,7 +7030,7 @@
           <w:szCs w:val="21"/>
           <w:lang w:val="fr-CH"/>
         </w:rPr>
-        <w:t xml:space="preserve"/>
+        <w:t xml:space="preserve"> </w:t>
       </w:r>
       <w:proofErr w:type="spellStart"/>
       <w:r>
@@ -7130,7 +7130,7 @@
           <w:szCs w:val="21"/>
           <w:lang w:val="fr-CH"/>
         </w:rPr>
-        <w:t xml:space="preserve"/>
+        <w:t xml:space="preserve"> </w:t>
       </w:r>
       <w:proofErr w:type="spellStart"/>
       <w:r>
@@ -7150,7 +7150,7 @@
           <w:szCs w:val="21"/>
           <w:lang w:val="fr-CH"/>
         </w:rPr>
-        <w:t xml:space="preserve"/>
+        <w:t xml:space="preserve"> </w:t>
       </w:r>
       <w:proofErr w:type="spellStart"/>
       <w:r>
@@ -7210,7 +7210,7 @@
           <w:szCs w:val="21"/>
           <w:lang w:val="fr-CH"/>
         </w:rPr>
-        <w:t xml:space="preserve"/>
+        <w:t xml:space="preserve"> </w:t>
       </w:r>
       <w:proofErr w:type="spellStart"/>
       <w:r>
@@ -7230,7 +7230,7 @@
           <w:szCs w:val="21"/>
           <w:lang w:val="fr-CH"/>
         </w:rPr>
-        <w:t xml:space="preserve"/>
+        <w:t xml:space="preserve"> </w:t>
       </w:r>
       <w:proofErr w:type="spellStart"/>
       <w:r>
@@ -7250,7 +7250,7 @@
           <w:szCs w:val="21"/>
           <w:lang w:val="fr-CH"/>
         </w:rPr>
-        <w:t xml:space="preserve"/>
+        <w:t xml:space="preserve"> </w:t>
       </w:r>
       <w:proofErr w:type="spellStart"/>
       <w:r>
@@ -7270,7 +7270,7 @@
           <w:szCs w:val="21"/>
           <w:lang w:val="fr-CH"/>
         </w:rPr>
-        <w:t xml:space="preserve"/>
+        <w:t xml:space="preserve"> </w:t>
       </w:r>
       <w:proofErr w:type="spellStart"/>
       <w:r>
@@ -7290,7 +7290,7 @@
           <w:szCs w:val="21"/>
           <w:lang w:val="fr-CH"/>
         </w:rPr>
-        <w:t xml:space="preserve"/>
+        <w:t xml:space="preserve"> </w:t>
       </w:r>
       <w:proofErr w:type="spellStart"/>
       <w:r>
@@ -7330,7 +7330,7 @@
           <w:szCs w:val="21"/>
           <w:lang w:val="fr-CH"/>
         </w:rPr>
-        <w:t xml:space="preserve"/>
+        <w:t xml:space="preserve"> </w:t>
       </w:r>
       <w:proofErr w:type="spellStart"/>
       <w:r>
@@ -7410,7 +7410,7 @@
           <w:szCs w:val="21"/>
           <w:lang w:val="fr-CH"/>
         </w:rPr>
-        <w:t xml:space="preserve"/>
+        <w:t xml:space="preserve"> </w:t>
       </w:r>
       <w:proofErr w:type="spellStart"/>
       <w:r>
@@ -7450,7 +7450,7 @@
           <w:szCs w:val="21"/>
           <w:lang w:val="fr-CH"/>
         </w:rPr>
-        <w:t xml:space="preserve"/>
+        <w:t xml:space="preserve"> </w:t>
       </w:r>
       <w:proofErr w:type="spellStart"/>
       <w:r>
@@ -7490,7 +7490,7 @@
           <w:szCs w:val="21"/>
           <w:lang w:val="fr-CH"/>
         </w:rPr>
-        <w:t xml:space="preserve"/>
+        <w:t xml:space="preserve"> </w:t>
       </w:r>
       <w:proofErr w:type="spellStart"/>
       <w:r>
@@ -7550,7 +7550,7 @@
           <w:szCs w:val="21"/>
           <w:lang w:val="fr-CH"/>
         </w:rPr>
-        <w:t xml:space="preserve"/>
+        <w:t xml:space="preserve"> </w:t>
       </w:r>
       <w:proofErr w:type="spellStart"/>
       <w:r>
@@ -7590,7 +7590,7 @@
           <w:szCs w:val="21"/>
           <w:lang w:val="en-US"/>
         </w:rPr>
-        <w:t xml:space="preserve"/>
+        <w:t xml:space="preserve"> </w:t>
       </w:r>
       <w:proofErr w:type="spellStart"/>
       <w:r>
@@ -7610,7 +7610,7 @@
           <w:szCs w:val="21"/>
           <w:lang w:val="en-US"/>
         </w:rPr>
-        <w:t xml:space="preserve"/>
+        <w:t xml:space="preserve"> </w:t>
       </w:r>
       <w:proofErr w:type="spellStart"/>
       <w:r>
@@ -7630,7 +7630,7 @@
           <w:szCs w:val="21"/>
           <w:lang w:val="en-US"/>
         </w:rPr>
-        <w:t xml:space="preserve"/>
+        <w:t xml:space="preserve"> </w:t>
       </w:r>
       <w:proofErr w:type="spellStart"/>
       <w:r>
@@ -7650,7 +7650,7 @@
           <w:szCs w:val="21"/>
           <w:lang w:val="en-US"/>
         </w:rPr>
-        <w:t xml:space="preserve"/>
+        <w:t xml:space="preserve"> </w:t>
       </w:r>
       <w:proofErr w:type="spellStart"/>
       <w:r>
@@ -7670,7 +7670,7 @@
           <w:szCs w:val="21"/>
           <w:lang w:val="en-US"/>
         </w:rPr>
-        <w:t xml:space="preserve"/>
+        <w:t xml:space="preserve"> </w:t>
       </w:r>
       <w:proofErr w:type="spellStart"/>
       <w:r>
@@ -7710,7 +7710,7 @@
           <w:szCs w:val="21"/>
           <w:lang w:val="en-US"/>
         </w:rPr>
-        <w:t xml:space="preserve"/>
+        <w:t xml:space="preserve"> </w:t>
       </w:r>
       <w:proofErr w:type="spellStart"/>
       <w:r>
@@ -7770,7 +7770,7 @@
           <w:szCs w:val="21"/>
           <w:lang w:val="en-US"/>
         </w:rPr>
-        <w:t xml:space="preserve"/>
+        <w:t xml:space="preserve"> </w:t>
       </w:r>
       <w:proofErr w:type="spellStart"/>
       <w:r>
@@ -7790,7 +7790,7 @@
           <w:szCs w:val="21"/>
           <w:lang w:val="en-US"/>
         </w:rPr>
-        <w:t xml:space="preserve"/>
+        <w:t xml:space="preserve"> </w:t>
       </w:r>
       <w:proofErr w:type="spellStart"/>
       <w:r>

</xml_diff>